<commit_message>
Edited the Testconzept under the Issue #10
</commit_message>
<xml_diff>
--- a/Docs/50_Test/Testkonzept.docx
+++ b/Docs/50_Test/Testkonzept.docx
@@ -4,24 +4,227 @@
   <w:body>
     <w:p>
       <w:pPr>
+        <w:jc w:val="center"/>
+      </w:pPr>
+    </w:p>
+    <w:p>
+      <w:pPr>
+        <w:jc w:val="center"/>
+      </w:pPr>
+    </w:p>
+    <w:p>
+      <w:pPr>
+        <w:jc w:val="center"/>
+      </w:pPr>
+    </w:p>
+    <w:p>
+      <w:pPr>
+        <w:jc w:val="center"/>
+      </w:pPr>
+    </w:p>
+    <w:p>
+      <w:pPr>
+        <w:jc w:val="center"/>
+      </w:pPr>
+    </w:p>
+    <w:p>
+      <w:pPr>
+        <w:jc w:val="center"/>
+      </w:pPr>
+    </w:p>
+    <w:p>
+      <w:pPr>
+        <w:jc w:val="center"/>
+      </w:pPr>
+    </w:p>
+    <w:p>
+      <w:pPr>
+        <w:jc w:val="center"/>
+      </w:pPr>
+      <w:r>
+        <w:rPr>
+          <w:noProof/>
+          <w:lang w:eastAsia="de-DE"/>
+        </w:rPr>
+        <w:drawing>
+          <wp:inline distT="0" distB="0" distL="0" distR="0" wp14:anchorId="5C44CBB6" wp14:editId="5647F369">
+            <wp:extent cx="2857500" cy="714375"/>
+            <wp:effectExtent l="0" t="0" r="0" b="0"/>
+            <wp:docPr id="1" name="Grafik 1" descr="C:\Users\Edwin\Google Drive\Studium\Studium\4 Semester\Software Engineering 1\Allergeek\Dokumentation\Konzeption\Corporate Design\Logo.png"/>
+            <wp:cNvGraphicFramePr>
+              <a:graphicFrameLocks xmlns:a="http://schemas.openxmlformats.org/drawingml/2006/main" noChangeAspect="1"/>
+            </wp:cNvGraphicFramePr>
+            <a:graphic xmlns:a="http://schemas.openxmlformats.org/drawingml/2006/main">
+              <a:graphicData uri="http://schemas.openxmlformats.org/drawingml/2006/picture">
+                <pic:pic xmlns:pic="http://schemas.openxmlformats.org/drawingml/2006/picture">
+                  <pic:nvPicPr>
+                    <pic:cNvPr id="0" name="Picture 1" descr="C:\Users\Edwin\Google Drive\Studium\Studium\4 Semester\Software Engineering 1\Allergeek\Dokumentation\Konzeption\Corporate Design\Logo.png"/>
+                    <pic:cNvPicPr>
+                      <a:picLocks noChangeAspect="1" noChangeArrowheads="1"/>
+                    </pic:cNvPicPr>
+                  </pic:nvPicPr>
+                  <pic:blipFill>
+                    <a:blip r:embed="rId6">
+                      <a:extLst>
+                        <a:ext uri="{28A0092B-C50C-407E-A947-70E740481C1C}">
+                          <a14:useLocalDpi xmlns:a14="http://schemas.microsoft.com/office/drawing/2010/main" val="0"/>
+                        </a:ext>
+                      </a:extLst>
+                    </a:blip>
+                    <a:srcRect/>
+                    <a:stretch>
+                      <a:fillRect/>
+                    </a:stretch>
+                  </pic:blipFill>
+                  <pic:spPr bwMode="auto">
+                    <a:xfrm>
+                      <a:off x="0" y="0"/>
+                      <a:ext cx="2857500" cy="714375"/>
+                    </a:xfrm>
+                    <a:prstGeom prst="rect">
+                      <a:avLst/>
+                    </a:prstGeom>
+                    <a:noFill/>
+                    <a:ln>
+                      <a:noFill/>
+                    </a:ln>
+                  </pic:spPr>
+                </pic:pic>
+              </a:graphicData>
+            </a:graphic>
+          </wp:inline>
+        </w:drawing>
+      </w:r>
+    </w:p>
+    <w:p>
+      <w:pPr>
+        <w:jc w:val="center"/>
+      </w:pPr>
+    </w:p>
+    <w:p>
+      <w:pPr>
+        <w:jc w:val="center"/>
+      </w:pPr>
+    </w:p>
+    <w:p>
+      <w:pPr>
+        <w:jc w:val="center"/>
+      </w:pPr>
+    </w:p>
+    <w:p>
+      <w:pPr>
+        <w:jc w:val="center"/>
+      </w:pPr>
+    </w:p>
+    <w:p>
+      <w:pPr>
+        <w:jc w:val="center"/>
+      </w:pPr>
+    </w:p>
+    <w:p>
+      <w:pPr>
+        <w:jc w:val="center"/>
+        <w:rPr>
+          <w:sz w:val="72"/>
+          <w:szCs w:val="72"/>
+        </w:rPr>
+      </w:pPr>
+      <w:r>
+        <w:rPr>
+          <w:sz w:val="72"/>
+          <w:szCs w:val="72"/>
+        </w:rPr>
+        <w:t xml:space="preserve">Projekt </w:t>
+      </w:r>
+      <w:proofErr w:type="spellStart"/>
+      <w:r>
+        <w:rPr>
+          <w:sz w:val="72"/>
+          <w:szCs w:val="72"/>
+        </w:rPr>
+        <w:t>Edible</w:t>
+      </w:r>
+      <w:proofErr w:type="spellEnd"/>
+    </w:p>
+    <w:p>
+      <w:pPr>
+        <w:jc w:val="center"/>
+        <w:rPr>
+          <w:sz w:val="40"/>
+          <w:szCs w:val="40"/>
+        </w:rPr>
+      </w:pPr>
+      <w:r>
+        <w:rPr>
+          <w:sz w:val="40"/>
+          <w:szCs w:val="40"/>
+        </w:rPr>
+        <w:t>Testkonzept</w:t>
+      </w:r>
+    </w:p>
+    <w:p>
+      <w:pPr>
+        <w:jc w:val="center"/>
+        <w:rPr>
+          <w:sz w:val="40"/>
+          <w:szCs w:val="40"/>
+        </w:rPr>
+      </w:pPr>
+      <w:r>
+        <w:rPr>
+          <w:sz w:val="28"/>
+          <w:szCs w:val="28"/>
+        </w:rPr>
+        <w:fldChar w:fldCharType="begin"/>
+      </w:r>
+      <w:r>
+        <w:rPr>
+          <w:sz w:val="28"/>
+          <w:szCs w:val="28"/>
+        </w:rPr>
+        <w:instrText xml:space="preserve"> DATE  \@ "dd.MM.yyyy"  \* MERGEFORMAT </w:instrText>
+      </w:r>
+      <w:r>
+        <w:rPr>
+          <w:sz w:val="28"/>
+          <w:szCs w:val="28"/>
+        </w:rPr>
+        <w:fldChar w:fldCharType="separate"/>
+      </w:r>
+      <w:r>
+        <w:rPr>
+          <w:noProof/>
+          <w:sz w:val="28"/>
+          <w:szCs w:val="28"/>
+        </w:rPr>
+        <w:t>23.03.2015</w:t>
+      </w:r>
+      <w:r>
+        <w:rPr>
+          <w:sz w:val="28"/>
+          <w:szCs w:val="28"/>
+        </w:rPr>
+        <w:fldChar w:fldCharType="end"/>
+      </w:r>
+    </w:p>
+    <w:p>
+      <w:r>
+        <w:br w:type="page"/>
+      </w:r>
+    </w:p>
+    <w:p>
+      <w:pPr>
         <w:pStyle w:val="berschrift1"/>
       </w:pPr>
       <w:r>
-        <w:t>Testkonzept</w:t>
+        <w:lastRenderedPageBreak/>
+        <w:t>Testumgebungen</w:t>
       </w:r>
     </w:p>
     <w:p>
       <w:pPr>
         <w:pStyle w:val="berschrift2"/>
       </w:pPr>
-      <w:r>
-        <w:t>Testumgebungen</w:t>
-      </w:r>
-    </w:p>
-    <w:p>
-      <w:pPr>
-        <w:pStyle w:val="berschrift3"/>
-      </w:pPr>
       <w:proofErr w:type="spellStart"/>
       <w:r>
         <w:t>PHPUnit</w:t>
@@ -35,13 +238,7 @@
       </w:r>
       <w:proofErr w:type="spellEnd"/>
       <w:r>
-        <w:t xml:space="preserve"> hat </w:t>
-      </w:r>
-      <w:r>
-        <w:t>eine vernünftige</w:t>
-      </w:r>
-      <w:r>
-        <w:t xml:space="preserve"> Doku auf der eigenen Webseite. Für einfache Einbindung in </w:t>
+        <w:t xml:space="preserve"> hat eine vernünftige Doku auf der eigenen Webseite. Für einfache Einbindung in </w:t>
       </w:r>
       <w:proofErr w:type="spellStart"/>
       <w:r>
@@ -54,7 +251,7 @@
     </w:p>
     <w:p>
       <w:pPr>
-        <w:pStyle w:val="berschrift3"/>
+        <w:pStyle w:val="berschrift2"/>
       </w:pPr>
       <w:proofErr w:type="spellStart"/>
       <w:r>
@@ -72,30 +269,21 @@
       </w:r>
       <w:proofErr w:type="spellEnd"/>
       <w:r>
-        <w:t xml:space="preserve"> besitzt eine vernünftige Doku auf der eigenen Webseite und eine kleine Einführung sowie Anweisungen zur </w:t>
-      </w:r>
-      <w:r>
-        <w:t>Einbindungen</w:t>
-      </w:r>
-      <w:r>
-        <w:t xml:space="preserve"> gibt es auf dieser Seite: http://www.vogella.c</w:t>
-      </w:r>
-      <w:r>
-        <w:t>om/tutorials/JUnit/article.html</w:t>
+        <w:t xml:space="preserve"> besitzt eine vernünftige Doku auf der eigenen Webseite und eine kleine Einführung sowie Anweisungen zur Einbindungen gibt es auf dieser Seite: http://www.vogella.com/tutorials/JUnit/article.html</w:t>
+      </w:r>
+    </w:p>
+    <w:p>
+      <w:pPr>
+        <w:pStyle w:val="berschrift1"/>
+      </w:pPr>
+      <w:r>
+        <w:t>Vorbereitung der Tests</w:t>
       </w:r>
     </w:p>
     <w:p>
       <w:pPr>
         <w:pStyle w:val="berschrift2"/>
       </w:pPr>
-      <w:r>
-        <w:t>Vorbereitung der Tests</w:t>
-      </w:r>
-    </w:p>
-    <w:p>
-      <w:pPr>
-        <w:pStyle w:val="berschrift3"/>
-      </w:pPr>
       <w:proofErr w:type="spellStart"/>
       <w:r>
         <w:t>Testuser</w:t>
@@ -104,10 +292,7 @@
     </w:p>
     <w:p>
       <w:r>
-        <w:t>I</w:t>
-      </w:r>
-      <w:r>
-        <w:t xml:space="preserve">m Rahmen der Vorbereitung für die Tests müssen verschiedene </w:t>
+        <w:t xml:space="preserve">Im Rahmen der Vorbereitung für die Tests müssen verschiedene </w:t>
       </w:r>
       <w:proofErr w:type="spellStart"/>
       <w:r>
@@ -123,13 +308,7 @@
       </w:r>
       <w:proofErr w:type="spellEnd"/>
       <w:r>
-        <w:t xml:space="preserve"> müssen möglichst unterschiedliche </w:t>
-      </w:r>
-      <w:r>
-        <w:t>Eigenschaften</w:t>
-      </w:r>
-      <w:r>
-        <w:t xml:space="preserve"> haben (z.B. leere </w:t>
+        <w:t xml:space="preserve"> müssen möglichst unterschiedliche Eigenschaften haben (z.B. leere </w:t>
       </w:r>
       <w:proofErr w:type="spellStart"/>
       <w:r>
@@ -150,7 +329,7 @@
     </w:p>
     <w:p>
       <w:pPr>
-        <w:pStyle w:val="berschrift3"/>
+        <w:pStyle w:val="berschrift2"/>
       </w:pPr>
       <w:r>
         <w:t>Testdaten</w:t>
@@ -158,10 +337,15 @@
     </w:p>
     <w:p>
       <w:r>
-        <w:t>Zur Vorbereitung der Tests zählen ebenfalls das Anlegen von Testdaten / Testprodukten. Die Testdaten müssen unterschiedliche Inhaltsstoffe haben (</w:t>
-      </w:r>
-      <w:r>
-        <w:t>z.B. keine, alle vorhandenen).</w:t>
+        <w:t>Zur Vorbereitung der Tests zählen ebenfalls das Anlegen von Testdaten / Testprodukten. Die Testdaten müssen unterschiedliche Inhaltsstoffe haben (z.B. keine, alle vorhandenen).</w:t>
+      </w:r>
+    </w:p>
+    <w:p>
+      <w:pPr>
+        <w:pStyle w:val="berschrift1"/>
+      </w:pPr>
+      <w:r>
+        <w:t>Verantwortlichkeiten, Aufgaben des Testers</w:t>
       </w:r>
     </w:p>
     <w:p>
@@ -169,31 +353,17 @@
         <w:pStyle w:val="berschrift2"/>
       </w:pPr>
       <w:r>
-        <w:t>Verantwortlichkeiten, Aufgaben des Testers</w:t>
-      </w:r>
-    </w:p>
-    <w:p>
-      <w:pPr>
-        <w:pStyle w:val="berschrift3"/>
-      </w:pPr>
-      <w:r>
         <w:t>Verantwortlichkeiten</w:t>
       </w:r>
     </w:p>
     <w:p>
       <w:r>
-        <w:t xml:space="preserve">Der Tester hat die Verantwortung seinen Test mit bestem </w:t>
-      </w:r>
-      <w:r>
-        <w:t>Gewissen</w:t>
-      </w:r>
-      <w:r>
-        <w:t xml:space="preserve"> durchzuführen.</w:t>
-      </w:r>
-    </w:p>
-    <w:p>
-      <w:pPr>
-        <w:pStyle w:val="berschrift3"/>
+        <w:t>Der Tester hat die Verantwortung seinen Test mit bestem Gewissen durchzuführen.</w:t>
+      </w:r>
+    </w:p>
+    <w:p>
+      <w:pPr>
+        <w:pStyle w:val="berschrift2"/>
       </w:pPr>
       <w:r>
         <w:t>Aufgaben</w:t>
@@ -249,15 +419,12 @@
       </w:r>
       <w:proofErr w:type="spellEnd"/>
       <w:r>
-        <w:t>" Pipe verschieben und den entsp</w:t>
-      </w:r>
-      <w:r>
-        <w:t>rechenden Entwickler informieren.</w:t>
-      </w:r>
-    </w:p>
-    <w:p>
-      <w:pPr>
-        <w:pStyle w:val="berschrift2"/>
+        <w:t>" Pipe verschieben und den entsprechenden Entwickler informieren.</w:t>
+      </w:r>
+    </w:p>
+    <w:p>
+      <w:pPr>
+        <w:pStyle w:val="berschrift1"/>
       </w:pPr>
       <w:r>
         <w:t>Zu testende Eigenschaften</w:t>
@@ -265,15 +432,12 @@
     </w:p>
     <w:p>
       <w:r>
-        <w:t>Bei den Tests wird die Funktionalität der Funktionen getestet nicht der Inhalt der</w:t>
-      </w:r>
-      <w:r>
-        <w:t xml:space="preserve"> Daten. </w:t>
-      </w:r>
-    </w:p>
-    <w:p>
-      <w:pPr>
-        <w:pStyle w:val="berschrift2"/>
+        <w:t xml:space="preserve">Bei den Tests wird die Funktionalität der Funktionen getestet nicht der Inhalt der Daten. </w:t>
+      </w:r>
+    </w:p>
+    <w:p>
+      <w:pPr>
+        <w:pStyle w:val="berschrift1"/>
       </w:pPr>
       <w:r>
         <w:t>Definition der Testobjekte</w:t>
@@ -293,26 +457,17 @@
       </w:r>
       <w:r>
         <w:br/>
-      </w:r>
-      <w:r>
         <w:t>- Web-Oberfläche</w:t>
       </w:r>
       <w:r>
         <w:br/>
-      </w:r>
-      <w:r>
         <w:t>- API (Server</w:t>
       </w:r>
       <w:r>
         <w:t>seit</w:t>
       </w:r>
       <w:r>
-        <w:t>ige API</w:t>
-      </w:r>
-      <w:bookmarkStart w:id="0" w:name="_GoBack"/>
-      <w:bookmarkEnd w:id="0"/>
-      <w:r>
-        <w:t>)</w:t>
+        <w:t>ige API)</w:t>
       </w:r>
       <w:r>
         <w:br/>
@@ -321,9 +476,10 @@
     </w:p>
     <w:p>
       <w:pPr>
-        <w:pStyle w:val="berschrift2"/>
-      </w:pPr>
-      <w:r>
+        <w:pStyle w:val="berschrift1"/>
+      </w:pPr>
+      <w:r>
+        <w:lastRenderedPageBreak/>
         <w:t>Testfallkatalog</w:t>
       </w:r>
     </w:p>
@@ -341,27 +497,18 @@
       </w:r>
       <w:r>
         <w:br/>
-      </w:r>
-      <w:r>
         <w:t>- Sprachbefehle, die erkannt werden</w:t>
       </w:r>
       <w:r>
         <w:br/>
-      </w:r>
-      <w:r>
-        <w:lastRenderedPageBreak/>
         <w:t>- korrekte (Fehler-)Meldungen nach Produktscan</w:t>
       </w:r>
       <w:r>
         <w:br/>
-      </w:r>
-      <w:r>
         <w:t>- Profilerstellung funktioniert</w:t>
       </w:r>
       <w:r>
         <w:br/>
-      </w:r>
-      <w:r>
         <w:t xml:space="preserve">- Bearbeitung der </w:t>
       </w:r>
       <w:proofErr w:type="spellStart"/>
@@ -371,63 +518,37 @@
       <w:proofErr w:type="spellEnd"/>
       <w:r>
         <w:br/>
-      </w:r>
-      <w:r>
         <w:t>- Bearbeitung der persönlichen Daten</w:t>
       </w:r>
       <w:r>
         <w:br/>
-      </w:r>
-      <w:r>
         <w:t>- Geräte koppeln und entkoppeln können</w:t>
       </w:r>
       <w:r>
         <w:br/>
-      </w:r>
-      <w:r>
         <w:t>- Richtige Zusatzinformationen zu Produkten erhalten</w:t>
       </w:r>
       <w:r>
         <w:br/>
-      </w:r>
-      <w:r>
         <w:t xml:space="preserve">- Funktionierendes </w:t>
       </w:r>
       <w:proofErr w:type="spellStart"/>
       <w:r>
-        <w:t>E</w:t>
-      </w:r>
-      <w:r>
-        <w:t>rrorhandling</w:t>
-      </w:r>
-      <w:proofErr w:type="spellEnd"/>
-    </w:p>
-    <w:p>
-      <w:pPr>
-        <w:pStyle w:val="berschrift2"/>
-      </w:pPr>
-      <w:r>
-        <w:t>Risiko</w:t>
-      </w:r>
-      <w:r>
-        <w:t>betrachtung</w:t>
-      </w:r>
-      <w:r>
-        <w:t>, Priorisierung</w:t>
-      </w:r>
-    </w:p>
-    <w:p>
-      <w:r>
-        <w:t xml:space="preserve">Um eine Risikobetrachtung </w:t>
-      </w:r>
-      <w:r>
-        <w:t>durchzuführen</w:t>
-      </w:r>
-      <w:r>
-        <w:t xml:space="preserve"> bzw. eine Priorisierung ansetzten zu können wird d</w:t>
-      </w:r>
-      <w:r>
-        <w:t>er Testfallkatalog priorisiert:</w:t>
+        <w:t>Errorhandling</w:t>
+      </w:r>
+      <w:proofErr w:type="spellEnd"/>
+    </w:p>
+    <w:p>
+      <w:pPr>
+        <w:pStyle w:val="berschrift1"/>
+      </w:pPr>
+      <w:r>
+        <w:t>Risikobetrachtung, Priorisierung</w:t>
+      </w:r>
+    </w:p>
+    <w:p>
+      <w:r>
+        <w:t>Um eine Risikobetrachtung durchzuführen bzw. eine Priorisierung ansetzten zu können wird der Testfallkatalog priorisiert:</w:t>
       </w:r>
     </w:p>
     <w:p>
@@ -475,10 +596,7 @@
         </w:numPr>
       </w:pPr>
       <w:r>
-        <w:t>k</w:t>
-      </w:r>
-      <w:r>
-        <w:t>orrekte (Fehler-)Meldungen nach Produktscan</w:t>
+        <w:t>korrekte (Fehler-)Meldungen nach Produktscan</w:t>
       </w:r>
     </w:p>
     <w:p>
@@ -538,29 +656,22 @@
         </w:numPr>
       </w:pPr>
       <w:r>
-        <w:t>Bearbeitung der per</w:t>
-      </w:r>
-      <w:r>
-        <w:t>sönlichen Daten</w:t>
-      </w:r>
-    </w:p>
-    <w:p>
-      <w:pPr>
-        <w:pStyle w:val="berschrift2"/>
+        <w:t>Bearbeitung der persönlichen Daten</w:t>
+      </w:r>
+    </w:p>
+    <w:p>
+      <w:pPr>
+        <w:pStyle w:val="berschrift1"/>
       </w:pPr>
       <w:r>
         <w:t>Zeit- und Ressourcenmanagement</w:t>
       </w:r>
-    </w:p>
-    <w:p>
-      <w:r>
-        <w:t xml:space="preserve">Alles wird innerhalb </w:t>
-      </w:r>
-      <w:r>
-        <w:t>desselben</w:t>
-      </w:r>
-      <w:r>
-        <w:t xml:space="preserve"> Sprints von einer anderen Person getestet.</w:t>
+      <w:bookmarkStart w:id="0" w:name="_GoBack"/>
+      <w:bookmarkEnd w:id="0"/>
+    </w:p>
+    <w:p>
+      <w:r>
+        <w:t>Alles wird innerhalb desselben Sprints von einer anderen Person getestet.</w:t>
       </w:r>
     </w:p>
     <w:sectPr>
@@ -1069,6 +1180,36 @@
       <w:contextualSpacing/>
     </w:pPr>
   </w:style>
+  <w:style w:type="paragraph" w:styleId="Sprechblasentext">
+    <w:name w:val="Balloon Text"/>
+    <w:basedOn w:val="Standard"/>
+    <w:link w:val="SprechblasentextZchn"/>
+    <w:uiPriority w:val="99"/>
+    <w:semiHidden/>
+    <w:unhideWhenUsed/>
+    <w:rsid w:val="003F1963"/>
+    <w:pPr>
+      <w:spacing w:after="0" w:line="240" w:lineRule="auto"/>
+    </w:pPr>
+    <w:rPr>
+      <w:rFonts w:ascii="Tahoma" w:hAnsi="Tahoma" w:cs="Tahoma"/>
+      <w:sz w:val="16"/>
+      <w:szCs w:val="16"/>
+    </w:rPr>
+  </w:style>
+  <w:style w:type="character" w:customStyle="1" w:styleId="SprechblasentextZchn">
+    <w:name w:val="Sprechblasentext Zchn"/>
+    <w:basedOn w:val="Absatz-Standardschriftart"/>
+    <w:link w:val="Sprechblasentext"/>
+    <w:uiPriority w:val="99"/>
+    <w:semiHidden/>
+    <w:rsid w:val="003F1963"/>
+    <w:rPr>
+      <w:rFonts w:ascii="Tahoma" w:hAnsi="Tahoma" w:cs="Tahoma"/>
+      <w:sz w:val="16"/>
+      <w:szCs w:val="16"/>
+    </w:rPr>
+  </w:style>
 </w:styles>
 </file>
 
@@ -1381,6 +1522,36 @@
       <w:ind w:left="720"/>
       <w:contextualSpacing/>
     </w:pPr>
+  </w:style>
+  <w:style w:type="paragraph" w:styleId="Sprechblasentext">
+    <w:name w:val="Balloon Text"/>
+    <w:basedOn w:val="Standard"/>
+    <w:link w:val="SprechblasentextZchn"/>
+    <w:uiPriority w:val="99"/>
+    <w:semiHidden/>
+    <w:unhideWhenUsed/>
+    <w:rsid w:val="003F1963"/>
+    <w:pPr>
+      <w:spacing w:after="0" w:line="240" w:lineRule="auto"/>
+    </w:pPr>
+    <w:rPr>
+      <w:rFonts w:ascii="Tahoma" w:hAnsi="Tahoma" w:cs="Tahoma"/>
+      <w:sz w:val="16"/>
+      <w:szCs w:val="16"/>
+    </w:rPr>
+  </w:style>
+  <w:style w:type="character" w:customStyle="1" w:styleId="SprechblasentextZchn">
+    <w:name w:val="Sprechblasentext Zchn"/>
+    <w:basedOn w:val="Absatz-Standardschriftart"/>
+    <w:link w:val="Sprechblasentext"/>
+    <w:uiPriority w:val="99"/>
+    <w:semiHidden/>
+    <w:rsid w:val="003F1963"/>
+    <w:rPr>
+      <w:rFonts w:ascii="Tahoma" w:hAnsi="Tahoma" w:cs="Tahoma"/>
+      <w:sz w:val="16"/>
+      <w:szCs w:val="16"/>
+    </w:rPr>
   </w:style>
 </w:styles>
 </file>

</xml_diff>

<commit_message>
Changes from the review
</commit_message>
<xml_diff>
--- a/Docs/50_Test/Testkonzept.docx
+++ b/Docs/50_Test/Testkonzept.docx
@@ -326,6 +326,8 @@
       <w:r>
         <w:t>).</w:t>
       </w:r>
+      <w:bookmarkStart w:id="0" w:name="_GoBack"/>
+      <w:bookmarkEnd w:id="0"/>
     </w:p>
     <w:p>
       <w:pPr>
@@ -337,7 +339,7 @@
     </w:p>
     <w:p>
       <w:r>
-        <w:t>Zur Vorbereitung der Tests zählen ebenfalls das Anlegen von Testdaten / Testprodukten. Die Testdaten müssen unterschiedliche Inhaltsstoffe haben (z.B. keine, alle vorhandenen).</w:t>
+        <w:t>Zur Vorbereitung der Tests zählen ebenfalls das Anlegen von Testdaten / Testprodukten. Die Testdaten müssen unterschiedliche Inhaltsstoffe haben (z.B. keine, alle vorhandenen). Die Testdaten werden als Dummy-Daten in die Produktivdatenbank geschrieben.</w:t>
       </w:r>
     </w:p>
     <w:p>
@@ -351,14 +353,28 @@
     <w:p>
       <w:pPr>
         <w:pStyle w:val="berschrift2"/>
+        <w:rPr>
+          <w:rFonts w:asciiTheme="minorHAnsi" w:eastAsiaTheme="minorHAnsi" w:hAnsiTheme="minorHAnsi" w:cstheme="minorBidi"/>
+          <w:b w:val="0"/>
+          <w:bCs w:val="0"/>
+          <w:color w:val="auto"/>
+          <w:sz w:val="22"/>
+          <w:szCs w:val="22"/>
+        </w:rPr>
       </w:pPr>
       <w:r>
         <w:t>Verantwortlichkeiten</w:t>
       </w:r>
     </w:p>
     <w:p>
-      <w:r>
-        <w:t>Der Tester hat die Verantwortung seinen Test mit bestem Gewissen durchzuführen.</w:t>
+      <w:pPr>
+        <w:rPr>
+          <w:b/>
+          <w:bCs/>
+        </w:rPr>
+      </w:pPr>
+      <w:r>
+        <w:t>Der Entwickler muss für alle seine Funktionen ausreichende Unit-Tests schreiben.</w:t>
       </w:r>
     </w:p>
     <w:p>
@@ -666,8 +682,6 @@
       <w:r>
         <w:t>Zeit- und Ressourcenmanagement</w:t>
       </w:r>
-      <w:bookmarkStart w:id="0" w:name="_GoBack"/>
-      <w:bookmarkEnd w:id="0"/>
     </w:p>
     <w:p>
       <w:r>

</xml_diff>

<commit_message>
Edited the Testconzept to the commit above #10
</commit_message>
<xml_diff>
--- a/Docs/50_Test/Testkonzept.docx
+++ b/Docs/50_Test/Testkonzept.docx
@@ -6,6 +6,8 @@
       <w:pPr>
         <w:jc w:val="center"/>
       </w:pPr>
+      <w:bookmarkStart w:id="0" w:name="_GoBack"/>
+      <w:bookmarkEnd w:id="0"/>
     </w:p>
     <w:p>
       <w:pPr>
@@ -326,29 +328,6 @@
       <w:r>
         <w:t>).</w:t>
       </w:r>
-      <w:bookmarkStart w:id="0" w:name="_GoBack"/>
-      <w:bookmarkEnd w:id="0"/>
-    </w:p>
-    <w:p>
-      <w:pPr>
-        <w:pStyle w:val="berschrift2"/>
-      </w:pPr>
-      <w:r>
-        <w:t>Testdaten</w:t>
-      </w:r>
-    </w:p>
-    <w:p>
-      <w:r>
-        <w:t>Zur Vorbereitung der Tests zählen ebenfalls das Anlegen von Testdaten / Testprodukten. Die Testdaten müssen unterschiedliche Inhaltsstoffe haben (z.B. keine, alle vorhandenen). Die Testdaten werden als Dummy-Daten in die Produktivdatenbank geschrieben.</w:t>
-      </w:r>
-    </w:p>
-    <w:p>
-      <w:pPr>
-        <w:pStyle w:val="berschrift1"/>
-      </w:pPr>
-      <w:r>
-        <w:t>Verantwortlichkeiten, Aufgaben des Testers</w:t>
-      </w:r>
     </w:p>
     <w:p>
       <w:pPr>
@@ -363,6 +342,35 @@
         </w:rPr>
       </w:pPr>
       <w:r>
+        <w:t>Testdaten</w:t>
+      </w:r>
+    </w:p>
+    <w:p>
+      <w:r>
+        <w:t>Zur Vorbereitung der Tests zählen ebenfalls das Anlegen von Testdaten / Testprodukten. Die Testdaten müssen unterschiedliche Inhaltsstoffe haben (z.B. keine, alle vorhandenen). Die Testdaten werden in eine, vom Produktivsystem getrennte, Testdatenbank geschrieben und dort verwaltet. Die Testdatenbank unterscheidet sich in der Struktur nicht vom Produktivsystem.</w:t>
+      </w:r>
+    </w:p>
+    <w:p>
+      <w:pPr>
+        <w:pStyle w:val="berschrift1"/>
+      </w:pPr>
+      <w:r>
+        <w:t>Verantwortlichkeiten, Aufgaben des Testers</w:t>
+      </w:r>
+    </w:p>
+    <w:p>
+      <w:pPr>
+        <w:pStyle w:val="berschrift2"/>
+        <w:rPr>
+          <w:rFonts w:asciiTheme="minorHAnsi" w:eastAsiaTheme="minorHAnsi" w:hAnsiTheme="minorHAnsi" w:cstheme="minorBidi"/>
+          <w:b w:val="0"/>
+          <w:bCs w:val="0"/>
+          <w:color w:val="auto"/>
+          <w:sz w:val="22"/>
+          <w:szCs w:val="22"/>
+        </w:rPr>
+      </w:pPr>
+      <w:r>
         <w:t>Verantwortlichkeiten</w:t>
       </w:r>
     </w:p>
@@ -391,7 +399,10 @@
       </w:r>
       <w:proofErr w:type="spellStart"/>
       <w:r>
-        <w:t>Zenhub-Issue</w:t>
+        <w:t>GitHub</w:t>
+      </w:r>
+      <w:r>
+        <w:t>-Issue</w:t>
       </w:r>
       <w:proofErr w:type="spellEnd"/>
       <w:r>
@@ -678,6 +689,14 @@
     <w:p>
       <w:pPr>
         <w:pStyle w:val="berschrift1"/>
+        <w:rPr>
+          <w:rFonts w:asciiTheme="minorHAnsi" w:eastAsiaTheme="minorHAnsi" w:hAnsiTheme="minorHAnsi" w:cstheme="minorBidi"/>
+          <w:b w:val="0"/>
+          <w:bCs w:val="0"/>
+          <w:color w:val="auto"/>
+          <w:sz w:val="22"/>
+          <w:szCs w:val="22"/>
+        </w:rPr>
       </w:pPr>
       <w:r>
         <w:t>Zeit- und Ressourcenmanagement</w:t>
@@ -685,7 +704,7 @@
     </w:p>
     <w:p>
       <w:r>
-        <w:t>Alles wird innerhalb desselben Sprints von einer anderen Person getestet.</w:t>
+        <w:t>Alles wird innerhalb desselben Sprints von einer anderen Person getestet. Es entsteht ein Pairing durch Entwickler und Tester.</w:t>
       </w:r>
     </w:p>
     <w:sectPr>

</xml_diff>